<commit_message>
Upaating report in pdf format
</commit_message>
<xml_diff>
--- a/source/MySEProject/Documentation/Report.docx
+++ b/source/MySEProject/Documentation/Report.docx
@@ -42,8 +42,9 @@
           <w:szCs w:val="16"/>
         </w:rPr>
         <w:sectPr>
-          <w:headerReference w:type="first" r:id="rId8"/>
-          <w:footerReference w:type="first" r:id="rId9"/>
+          <w:footerReference w:type="default" r:id="rId8"/>
+          <w:headerReference w:type="first" r:id="rId9"/>
+          <w:footerReference w:type="first" r:id="rId10"/>
           <w:pgSz w:w="11906" w:h="16838" w:code="9"/>
           <w:pgMar w:top="540" w:right="893" w:bottom="1440" w:left="893" w:header="720" w:footer="720" w:gutter="0"/>
           <w:cols w:space="720"/>
@@ -543,22 +544,40 @@
           <w:bCs/>
           <w:lang w:val="en-US"/>
         </w:rPr>
-        <w:t xml:space="preserve"> to be encoded in order to be used in spatial pooler and HTM. The temporal memory</w:t>
-      </w:r>
+        <w:t xml:space="preserve"> to be encoded </w:t>
+      </w:r>
+      <w:proofErr w:type="gramStart"/>
       <w:r>
         <w:rPr>
           <w:b/>
           <w:bCs/>
           <w:lang w:val="en-US"/>
         </w:rPr>
-        <w:t>,</w:t>
-      </w:r>
+        <w:t>in order to</w:t>
+      </w:r>
+      <w:proofErr w:type="gramEnd"/>
       <w:r>
         <w:rPr>
           <w:b/>
           <w:bCs/>
           <w:lang w:val="en-US"/>
         </w:rPr>
+        <w:t xml:space="preserve"> be used in spatial pooler and HTM. The temporal memory</w:t>
+      </w:r>
+      <w:r>
+        <w:rPr>
+          <w:b/>
+          <w:bCs/>
+          <w:lang w:val="en-US"/>
+        </w:rPr>
+        <w:t>,</w:t>
+      </w:r>
+      <w:r>
+        <w:rPr>
+          <w:b/>
+          <w:bCs/>
+          <w:lang w:val="en-US"/>
+        </w:rPr>
         <w:t xml:space="preserve"> then learns the multi-sequence learning according to the date and time as well as the power consumed at that specific segment.</w:t>
       </w:r>
     </w:p>
@@ -825,8 +844,13 @@
         <w:jc w:val="both"/>
       </w:pPr>
       <w:r>
-        <w:t>Sequence of event that occur in given period of time</w:t>
-      </w:r>
+        <w:t xml:space="preserve">Sequence of event that occur in given </w:t>
+      </w:r>
+      <w:proofErr w:type="gramStart"/>
+      <w:r>
+        <w:t>period of time</w:t>
+      </w:r>
+      <w:proofErr w:type="gramEnd"/>
     </w:p>
     <w:p>
       <w:pPr>
@@ -861,7 +885,15 @@
         <w:t>label</w:t>
       </w:r>
       <w:r>
-        <w:t xml:space="preserve"> i.e. power consumption </w:t>
+        <w:t xml:space="preserve"> </w:t>
+      </w:r>
+      <w:proofErr w:type="gramStart"/>
+      <w:r>
+        <w:t>i.e.</w:t>
+      </w:r>
+      <w:proofErr w:type="gramEnd"/>
+      <w:r>
+        <w:t xml:space="preserve"> power consumption </w:t>
       </w:r>
       <w:r>
         <w:t xml:space="preserve">(in </w:t>
@@ -1145,7 +1177,7 @@
           <w:sz w:val="20"/>
           <w:szCs w:val="20"/>
         </w:rPr>
-        <w:instrText xml:space="preserve"> REF _Ref99564348 \h </w:instrText>
+        <w:instrText xml:space="preserve"> REF _Ref99564348 \h  \* MERGEFORMAT </w:instrText>
       </w:r>
       <w:r>
         <w:rPr>
@@ -1153,14 +1185,6 @@
           <w:sz w:val="20"/>
           <w:szCs w:val="20"/>
         </w:rPr>
-      </w:r>
-      <w:r>
-        <w:rPr>
-          <w:color w:val="333333"/>
-          <w:sz w:val="20"/>
-          <w:szCs w:val="20"/>
-        </w:rPr>
-        <w:instrText xml:space="preserve"> \* MERGEFORMAT </w:instrText>
       </w:r>
       <w:r>
         <w:rPr>
@@ -1280,8 +1304,8 @@
             <v:path o:extrusionok="f" gradientshapeok="t" o:connecttype="rect"/>
             <o:lock v:ext="edit" aspectratio="t"/>
           </v:shapetype>
-          <v:shape id="_x0000_i1026" type="#_x0000_t75" style="width:234.9pt;height:62.75pt">
-            <v:imagedata r:id="rId10" o:title="sdr" croptop="8474f" cropleft="1181f"/>
+          <v:shape id="_x0000_i1026" type="#_x0000_t75" style="width:234.75pt;height:63pt">
+            <v:imagedata r:id="rId11" o:title="sdr" croptop="8474f" cropleft="1181f"/>
           </v:shape>
         </w:pict>
       </w:r>
@@ -1477,7 +1501,15 @@
         <w:t xml:space="preserve">data was for </w:t>
       </w:r>
       <w:r>
-        <w:t>taken down for a time period of six months a</w:t>
+        <w:t xml:space="preserve">taken down for </w:t>
+      </w:r>
+      <w:proofErr w:type="gramStart"/>
+      <w:r>
+        <w:t>a time period</w:t>
+      </w:r>
+      <w:proofErr w:type="gramEnd"/>
+      <w:r>
+        <w:t xml:space="preserve"> of six months a</w:t>
       </w:r>
       <w:r>
         <w:t xml:space="preserve">t an interval of one hour. </w:t>
@@ -1507,10 +1539,7 @@
         <w:t>.</w:t>
       </w:r>
       <w:r>
-        <w:t xml:space="preserve"> </w:t>
-      </w:r>
-      <w:r>
-        <w:t>The whole dataset has total of 4416 rows.</w:t>
+        <w:t xml:space="preserve"> The whole dataset has total of 4416 rows.</w:t>
       </w:r>
     </w:p>
     <w:p>
@@ -1523,104 +1552,7 @@
           <w:noProof/>
         </w:rPr>
         <w:pict w14:anchorId="24C48EB4">
-          <v:shape id="Picture 1" o:spid="_x0000_i1035" type="#_x0000_t75" style="width:194.3pt;height:2in;visibility:visible;mso-wrap-style:square">
-            <v:imagedata r:id="rId11" o:title=""/>
-          </v:shape>
-        </w:pict>
-      </w:r>
-    </w:p>
-    <w:p>
-      <w:pPr>
-        <w:pStyle w:val="Caption"/>
-      </w:pPr>
-      <w:bookmarkStart w:id="1" w:name="_Ref99566109"/>
-      <w:r>
-        <w:t xml:space="preserve">Figure </w:t>
-      </w:r>
-      <w:r>
-        <w:fldChar w:fldCharType="begin"/>
-      </w:r>
-      <w:r>
-        <w:instrText xml:space="preserve"> SEQ Figure \* ARABIC </w:instrText>
-      </w:r>
-      <w:r>
-        <w:fldChar w:fldCharType="separate"/>
-      </w:r>
-      <w:r>
-        <w:rPr>
-          <w:noProof/>
-        </w:rPr>
-        <w:t>2</w:t>
-      </w:r>
-      <w:r>
-        <w:fldChar w:fldCharType="end"/>
-      </w:r>
-      <w:bookmarkEnd w:id="1"/>
-    </w:p>
-    <w:p/>
-    <w:p>
-      <w:pPr>
-        <w:ind w:firstLine="426"/>
-        <w:jc w:val="both"/>
-      </w:pPr>
-      <w:r>
-        <w:t xml:space="preserve">The </w:t>
-      </w:r>
-      <w:r>
-        <w:t>date</w:t>
-      </w:r>
-      <w:r>
-        <w:t>time</w:t>
-      </w:r>
-      <w:r>
-        <w:t xml:space="preserve"> in the timestamp was not formatted and did not have proper formatting. </w:t>
-      </w:r>
-      <w:r>
-        <w:fldChar w:fldCharType="begin"/>
-      </w:r>
-      <w:r>
-        <w:instrText xml:space="preserve"> REF _Ref99566375 \h </w:instrText>
-      </w:r>
-      <w:r>
-        <w:instrText xml:space="preserve"> \* MERGEFORMAT </w:instrText>
-      </w:r>
-      <w:r>
-        <w:fldChar w:fldCharType="separate"/>
-      </w:r>
-      <w:r>
-        <w:t xml:space="preserve">Figure </w:t>
-      </w:r>
-      <w:r>
-        <w:rPr>
-          <w:noProof/>
-        </w:rPr>
-        <w:t>3</w:t>
-      </w:r>
-      <w:r>
-        <w:fldChar w:fldCharType="end"/>
-      </w:r>
-      <w:r>
-        <w:t xml:space="preserve"> </w:t>
-      </w:r>
-      <w:r>
-        <w:t>show the transformation from raw data to segmentation of datetime.</w:t>
-      </w:r>
-    </w:p>
-    <w:p>
-      <w:pPr>
-        <w:jc w:val="left"/>
-      </w:pPr>
-    </w:p>
-    <w:p>
-      <w:pPr>
-        <w:keepNext/>
-      </w:pPr>
-      <w:r>
-        <w:rPr>
-          <w:noProof/>
-        </w:rPr>
-        <w:pict w14:anchorId="7891B98D">
-          <v:shape id="_x0000_i1046" type="#_x0000_t75" style="width:243.7pt;height:93.7pt;visibility:visible;mso-wrap-style:square">
+          <v:shape id="Picture 1" o:spid="_x0000_i1027" type="#_x0000_t75" style="width:194.25pt;height:2in;visibility:visible;mso-wrap-style:square">
             <v:imagedata r:id="rId12" o:title=""/>
           </v:shape>
         </w:pict>
@@ -1630,7 +1562,7 @@
       <w:pPr>
         <w:pStyle w:val="Caption"/>
       </w:pPr>
-      <w:bookmarkStart w:id="2" w:name="_Ref99566375"/>
+      <w:bookmarkStart w:id="1" w:name="_Ref99566109"/>
       <w:r>
         <w:t xml:space="preserve">Figure </w:t>
       </w:r>
@@ -1647,14 +1579,14 @@
         <w:rPr>
           <w:noProof/>
         </w:rPr>
-        <w:t>3</w:t>
+        <w:t>2</w:t>
       </w:r>
       <w:r>
         <w:fldChar w:fldCharType="end"/>
       </w:r>
-      <w:bookmarkEnd w:id="2"/>
-      <w:r>
-        <w:t xml:space="preserve"> : Segment of dataset</w:t>
+      <w:bookmarkEnd w:id="1"/>
+      <w:r>
+        <w:t xml:space="preserve"> : Dataset</w:t>
       </w:r>
     </w:p>
     <w:p/>
@@ -1664,7 +1596,16 @@
         <w:jc w:val="both"/>
       </w:pPr>
       <w:r>
-        <w:t xml:space="preserve">The segments of datetime are done as per one hour time frame as shown in </w:t>
+        <w:t xml:space="preserve">The </w:t>
+      </w:r>
+      <w:r>
+        <w:t>date</w:t>
+      </w:r>
+      <w:r>
+        <w:t>time</w:t>
+      </w:r>
+      <w:r>
+        <w:t xml:space="preserve"> in the timestamp was not formatted and did not have proper formatting. </w:t>
       </w:r>
       <w:r>
         <w:fldChar w:fldCharType="begin"/>
@@ -1679,13 +1620,22 @@
         <w:fldChar w:fldCharType="separate"/>
       </w:r>
       <w:r>
-        <w:t>Figure 3</w:t>
+        <w:t xml:space="preserve">Figure </w:t>
+      </w:r>
+      <w:r>
+        <w:rPr>
+          <w:noProof/>
+        </w:rPr>
+        <w:t>3</w:t>
       </w:r>
       <w:r>
         <w:fldChar w:fldCharType="end"/>
       </w:r>
       <w:r>
-        <w:t>.</w:t>
+        <w:t xml:space="preserve"> </w:t>
+      </w:r>
+      <w:r>
+        <w:t>show the transformation from raw data to segmentation of datetime.</w:t>
       </w:r>
     </w:p>
     <w:p>
@@ -1695,327 +1645,14 @@
     </w:p>
     <w:p>
       <w:pPr>
-        <w:pStyle w:val="Heading2"/>
-      </w:pPr>
-      <w:r>
-        <w:t>Creating multiple sequences</w:t>
-      </w:r>
-    </w:p>
-    <w:p>
-      <w:pPr>
-        <w:pStyle w:val="BodyText"/>
-        <w:rPr>
-          <w:lang w:val="en-US"/>
-        </w:rPr>
-      </w:pPr>
-      <w:r>
-        <w:rPr>
-          <w:lang w:val="en-US"/>
-        </w:rPr>
-        <w:t xml:space="preserve">For the experiment, whole dataset was not taken into consideration. Only a </w:t>
-      </w:r>
-      <w:r>
-        <w:rPr>
-          <w:lang w:val="en-US"/>
-        </w:rPr>
-        <w:t>part of data was taken</w:t>
-      </w:r>
-      <w:r>
-        <w:rPr>
-          <w:lang w:val="en-US"/>
-        </w:rPr>
-        <w:t xml:space="preserve"> which is 744 rows out of 4416 rows</w:t>
-      </w:r>
-      <w:r>
-        <w:rPr>
-          <w:lang w:val="en-US"/>
-        </w:rPr>
-        <w:t>.</w:t>
-      </w:r>
-      <w:r>
-        <w:rPr>
-          <w:lang w:val="en-US"/>
-        </w:rPr>
-        <w:t xml:space="preserve"> There are three ways</w:t>
-      </w:r>
-      <w:r>
-        <w:rPr>
-          <w:lang w:val="en-US"/>
-        </w:rPr>
-        <w:t xml:space="preserve"> or configuration</w:t>
-      </w:r>
-      <w:r>
-        <w:rPr>
-          <w:lang w:val="en-US"/>
-        </w:rPr>
-        <w:t xml:space="preserve"> in which the </w:t>
-      </w:r>
-      <w:r>
-        <w:rPr>
-          <w:lang w:val="en-US"/>
-        </w:rPr>
-        <w:t>time-series can be taken up and create multiple sequences which are</w:t>
-      </w:r>
-      <w:r>
-        <w:rPr>
-          <w:lang w:val="en-US"/>
-        </w:rPr>
-        <w:t xml:space="preserve"> by day, by week, by month.</w:t>
-      </w:r>
-      <w:r>
-        <w:rPr>
-          <w:lang w:val="en-US"/>
-        </w:rPr>
-        <w:t xml:space="preserve"> If considered a sequence for a single day then 24 segment</w:t>
-      </w:r>
-      <w:r>
-        <w:rPr>
-          <w:lang w:val="en-US"/>
-        </w:rPr>
-        <w:t xml:space="preserve"> create a time-series.</w:t>
-      </w:r>
-    </w:p>
-    <w:p>
-      <w:pPr>
-        <w:pStyle w:val="BodyText"/>
-        <w:rPr>
-          <w:lang w:val="en-US"/>
-        </w:rPr>
-      </w:pPr>
-    </w:p>
-    <w:p>
-      <w:pPr>
-        <w:pStyle w:val="Heading3"/>
-      </w:pPr>
-      <w:r>
-        <w:t xml:space="preserve">By </w:t>
-      </w:r>
-      <w:r>
-        <w:t>d</w:t>
-      </w:r>
-      <w:r>
-        <w:t>ay</w:t>
-      </w:r>
-    </w:p>
-    <w:p>
-      <w:pPr>
-        <w:jc w:val="both"/>
-      </w:pPr>
-      <w:r>
-        <w:t xml:space="preserve">When the configuration of “by day” is </w:t>
-      </w:r>
-      <w:r>
-        <w:t xml:space="preserve">chosen on total segments of 744 in which each time segment is of 1 hour </w:t>
-      </w:r>
-      <w:r>
-        <w:t xml:space="preserve">then results into 24 </w:t>
-      </w:r>
-      <w:r>
-        <w:t>segments</w:t>
-      </w:r>
-      <w:r>
-        <w:t xml:space="preserve"> of each</w:t>
-      </w:r>
-      <w:r>
-        <w:t xml:space="preserve"> sequence and </w:t>
-      </w:r>
-      <w:r>
-        <w:t xml:space="preserve">total of </w:t>
-      </w:r>
-      <w:r>
-        <w:t>31</w:t>
-      </w:r>
-      <w:r>
-        <w:t xml:space="preserve"> sequences.</w:t>
-      </w:r>
-      <w:r>
-        <w:t xml:space="preserve"> </w:t>
-      </w:r>
-      <w:r>
-        <w:t xml:space="preserve"> This </w:t>
-      </w:r>
-      <w:r>
-        <w:t>configuration is used for our experiment.</w:t>
-      </w:r>
-    </w:p>
-    <w:p>
-      <w:pPr>
-        <w:jc w:val="left"/>
-      </w:pPr>
-    </w:p>
-    <w:p>
-      <w:pPr>
-        <w:pStyle w:val="Heading3"/>
-      </w:pPr>
-      <w:r>
-        <w:t>By week</w:t>
-      </w:r>
-    </w:p>
-    <w:p>
-      <w:pPr>
-        <w:jc w:val="both"/>
-      </w:pPr>
-      <w:r>
-        <w:t xml:space="preserve">When the configuration of “by </w:t>
-      </w:r>
-      <w:r>
-        <w:t>week</w:t>
-      </w:r>
-      <w:r>
-        <w:t xml:space="preserve">” is chosen on total segments of </w:t>
-      </w:r>
-      <w:r>
-        <w:t>4416</w:t>
-      </w:r>
-      <w:r>
-        <w:t xml:space="preserve"> in which each time segment is of 1 hour then results into </w:t>
-      </w:r>
-      <w:r>
-        <w:t xml:space="preserve">168 </w:t>
-      </w:r>
-      <w:r>
-        <w:t xml:space="preserve">segments of each sequence and total of </w:t>
-      </w:r>
-      <w:r>
-        <w:t>26</w:t>
-      </w:r>
-      <w:r>
-        <w:t xml:space="preserve"> sequences.</w:t>
-      </w:r>
-    </w:p>
-    <w:p/>
-    <w:p>
-      <w:pPr>
-        <w:pStyle w:val="Heading3"/>
-      </w:pPr>
-      <w:r>
-        <w:t>By month</w:t>
-      </w:r>
-    </w:p>
-    <w:p>
-      <w:pPr>
-        <w:jc w:val="both"/>
-      </w:pPr>
-      <w:r>
-        <w:t xml:space="preserve">When the configuration of “by day” is chosen on total segments of </w:t>
-      </w:r>
-      <w:r>
-        <w:t>4416</w:t>
-      </w:r>
-      <w:r>
-        <w:t xml:space="preserve"> in which each time segment is of 1 hour then results into </w:t>
-      </w:r>
-      <w:r>
-        <w:t>720</w:t>
-      </w:r>
-      <w:r>
-        <w:t xml:space="preserve"> segments of each sequence and total of </w:t>
-      </w:r>
-      <w:r>
-        <w:t>6</w:t>
-      </w:r>
-      <w:r>
-        <w:t xml:space="preserve"> sequences.</w:t>
-      </w:r>
-    </w:p>
-    <w:p>
-      <w:pPr>
-        <w:pStyle w:val="Heading2"/>
-      </w:pPr>
-      <w:r>
-        <w:lastRenderedPageBreak/>
-        <w:t>Encode datetime/segment</w:t>
-      </w:r>
-    </w:p>
-    <w:p>
-      <w:pPr>
-        <w:ind w:firstLine="426"/>
-        <w:jc w:val="both"/>
-      </w:pPr>
-      <w:r>
-        <w:t xml:space="preserve">Encoding </w:t>
-      </w:r>
-      <w:r>
-        <w:t xml:space="preserve">is done using Scalar Encoder of </w:t>
-      </w:r>
-      <w:proofErr w:type="spellStart"/>
-      <w:r>
-        <w:t>NeoCortexApi</w:t>
-      </w:r>
-      <w:proofErr w:type="spellEnd"/>
-      <w:r>
-        <w:t xml:space="preserve">. </w:t>
-      </w:r>
-      <w:r>
-        <w:t xml:space="preserve">For segmenting there are two methods as show below to create and reformat. </w:t>
-      </w:r>
-    </w:p>
-    <w:p>
-      <w:pPr>
-        <w:ind w:firstLine="426"/>
-        <w:jc w:val="both"/>
-      </w:pPr>
-    </w:p>
-    <w:p>
-      <w:pPr>
-        <w:pStyle w:val="Heading3"/>
-      </w:pPr>
-      <w:r>
-        <w:t>Method 1</w:t>
-      </w:r>
-    </w:p>
-    <w:p>
-      <w:pPr>
-        <w:ind w:left="288" w:firstLine="563"/>
-        <w:jc w:val="both"/>
-      </w:pPr>
-      <w:r>
-        <w:t xml:space="preserve">In this method for experiment, the segmented data consists of date, month, year, and hour (as segment). Sample of this method is shown in </w:t>
-      </w:r>
-      <w:r>
-        <w:fldChar w:fldCharType="begin"/>
-      </w:r>
-      <w:r>
-        <w:instrText xml:space="preserve"> REF _Ref99567169 \h </w:instrText>
-      </w:r>
-      <w:r>
-        <w:instrText xml:space="preserve"> \* MERGEFORMAT </w:instrText>
-      </w:r>
-      <w:r>
-        <w:fldChar w:fldCharType="separate"/>
-      </w:r>
-      <w:r>
-        <w:t xml:space="preserve">Figure </w:t>
-      </w:r>
+        <w:keepNext/>
+      </w:pPr>
       <w:r>
         <w:rPr>
           <w:noProof/>
         </w:rPr>
-        <w:t>4</w:t>
-      </w:r>
-      <w:r>
-        <w:fldChar w:fldCharType="end"/>
-      </w:r>
-      <w:r>
-        <w:t>.</w:t>
-      </w:r>
-    </w:p>
-    <w:p>
-      <w:pPr>
-        <w:ind w:left="288" w:firstLine="563"/>
-        <w:jc w:val="left"/>
-      </w:pPr>
-    </w:p>
-    <w:p>
-      <w:pPr>
-        <w:keepNext/>
-      </w:pPr>
-      <w:r>
-        <w:rPr>
-          <w:noProof/>
-        </w:rPr>
-        <w:pict w14:anchorId="300128D2">
-          <v:shape id="_x0000_i1052" type="#_x0000_t75" style="width:243.25pt;height:94.15pt;visibility:visible;mso-wrap-style:square">
+        <w:pict w14:anchorId="7891B98D">
+          <v:shape id="_x0000_i1028" type="#_x0000_t75" style="width:243.75pt;height:93.75pt;visibility:visible;mso-wrap-style:square">
             <v:imagedata r:id="rId13" o:title=""/>
           </v:shape>
         </w:pict>
@@ -2025,7 +1662,7 @@
       <w:pPr>
         <w:pStyle w:val="Caption"/>
       </w:pPr>
-      <w:bookmarkStart w:id="3" w:name="_Ref99567169"/>
+      <w:bookmarkStart w:id="2" w:name="_Ref99566375"/>
       <w:r>
         <w:t xml:space="preserve">Figure </w:t>
       </w:r>
@@ -2042,30 +1679,329 @@
         <w:rPr>
           <w:noProof/>
         </w:rPr>
-        <w:t>4</w:t>
+        <w:t>3</w:t>
       </w:r>
       <w:r>
         <w:fldChar w:fldCharType="end"/>
       </w:r>
-      <w:bookmarkEnd w:id="3"/>
-      <w:r>
-        <w:t xml:space="preserve"> : </w:t>
-      </w:r>
-      <w:r>
-        <w:t>Segments as per method 1</w:t>
-      </w:r>
-    </w:p>
-    <w:p>
-      <w:pPr>
+      <w:bookmarkEnd w:id="2"/>
+      <w:r>
+        <w:t xml:space="preserve"> : Segment of dataset</w:t>
+      </w:r>
+    </w:p>
+    <w:p/>
+    <w:p>
+      <w:pPr>
+        <w:ind w:firstLine="426"/>
         <w:jc w:val="both"/>
       </w:pPr>
+      <w:r>
+        <w:t xml:space="preserve">The segments of datetime are done as per one hour time frame as shown in </w:t>
+      </w:r>
+      <w:r>
+        <w:fldChar w:fldCharType="begin"/>
+      </w:r>
+      <w:r>
+        <w:instrText xml:space="preserve"> REF _Ref99566375 \h </w:instrText>
+      </w:r>
+      <w:r>
+        <w:instrText xml:space="preserve"> \* MERGEFORMAT </w:instrText>
+      </w:r>
+      <w:r>
+        <w:fldChar w:fldCharType="separate"/>
+      </w:r>
+      <w:r>
+        <w:t>Figure 3</w:t>
+      </w:r>
+      <w:r>
+        <w:fldChar w:fldCharType="end"/>
+      </w:r>
+      <w:r>
+        <w:t>.</w:t>
+      </w:r>
+    </w:p>
+    <w:p>
+      <w:pPr>
+        <w:jc w:val="left"/>
+      </w:pPr>
+    </w:p>
+    <w:p>
+      <w:pPr>
+        <w:pStyle w:val="Heading2"/>
+      </w:pPr>
+      <w:r>
+        <w:t>Creating multiple sequences</w:t>
+      </w:r>
+    </w:p>
+    <w:p>
+      <w:pPr>
+        <w:pStyle w:val="BodyText"/>
+        <w:rPr>
+          <w:lang w:val="en-US"/>
+        </w:rPr>
+      </w:pPr>
+      <w:r>
+        <w:rPr>
+          <w:lang w:val="en-US"/>
+        </w:rPr>
+        <w:t xml:space="preserve">For the experiment, whole dataset was not taken into consideration. Only a </w:t>
+      </w:r>
+      <w:r>
+        <w:rPr>
+          <w:lang w:val="en-US"/>
+        </w:rPr>
+        <w:t>part of data was taken</w:t>
+      </w:r>
+      <w:r>
+        <w:rPr>
+          <w:lang w:val="en-US"/>
+        </w:rPr>
+        <w:t xml:space="preserve"> which is 744 rows out of 4416 rows</w:t>
+      </w:r>
+      <w:r>
+        <w:rPr>
+          <w:lang w:val="en-US"/>
+        </w:rPr>
+        <w:t>.</w:t>
+      </w:r>
+      <w:r>
+        <w:rPr>
+          <w:lang w:val="en-US"/>
+        </w:rPr>
+        <w:t xml:space="preserve"> There are three ways</w:t>
+      </w:r>
+      <w:r>
+        <w:rPr>
+          <w:lang w:val="en-US"/>
+        </w:rPr>
+        <w:t xml:space="preserve"> or configuration</w:t>
+      </w:r>
+      <w:r>
+        <w:rPr>
+          <w:lang w:val="en-US"/>
+        </w:rPr>
+        <w:t xml:space="preserve"> in which the </w:t>
+      </w:r>
+      <w:r>
+        <w:rPr>
+          <w:lang w:val="en-US"/>
+        </w:rPr>
+        <w:t>time-series can be taken up and create multiple sequences which are</w:t>
+      </w:r>
+      <w:r>
+        <w:rPr>
+          <w:lang w:val="en-US"/>
+        </w:rPr>
+        <w:t xml:space="preserve"> by day, by week, by month.</w:t>
+      </w:r>
+      <w:r>
+        <w:rPr>
+          <w:lang w:val="en-US"/>
+        </w:rPr>
+        <w:t xml:space="preserve"> If considered a sequence for a single </w:t>
+      </w:r>
+      <w:proofErr w:type="gramStart"/>
+      <w:r>
+        <w:rPr>
+          <w:lang w:val="en-US"/>
+        </w:rPr>
+        <w:t>day</w:t>
+      </w:r>
+      <w:proofErr w:type="gramEnd"/>
+      <w:r>
+        <w:rPr>
+          <w:lang w:val="en-US"/>
+        </w:rPr>
+        <w:t xml:space="preserve"> then 24 segment</w:t>
+      </w:r>
+      <w:r>
+        <w:rPr>
+          <w:lang w:val="en-US"/>
+        </w:rPr>
+        <w:t xml:space="preserve"> create a time-series.</w:t>
+      </w:r>
+    </w:p>
+    <w:p>
+      <w:pPr>
+        <w:pStyle w:val="BodyText"/>
+        <w:rPr>
+          <w:lang w:val="en-US"/>
+        </w:rPr>
+      </w:pPr>
     </w:p>
     <w:p>
       <w:pPr>
         <w:pStyle w:val="Heading3"/>
       </w:pPr>
       <w:r>
-        <w:t>Method 2</w:t>
+        <w:t xml:space="preserve">By </w:t>
+      </w:r>
+      <w:r>
+        <w:t>d</w:t>
+      </w:r>
+      <w:r>
+        <w:t>ay</w:t>
+      </w:r>
+    </w:p>
+    <w:p>
+      <w:pPr>
+        <w:jc w:val="both"/>
+      </w:pPr>
+      <w:r>
+        <w:t xml:space="preserve">When the configuration of “by day” is </w:t>
+      </w:r>
+      <w:r>
+        <w:t xml:space="preserve">chosen on total segments of 744 in which each time segment is of 1 hour </w:t>
+      </w:r>
+      <w:r>
+        <w:t xml:space="preserve">then results into 24 </w:t>
+      </w:r>
+      <w:r>
+        <w:t>segments</w:t>
+      </w:r>
+      <w:r>
+        <w:t xml:space="preserve"> of each</w:t>
+      </w:r>
+      <w:r>
+        <w:t xml:space="preserve"> sequence and </w:t>
+      </w:r>
+      <w:r>
+        <w:t xml:space="preserve">total of </w:t>
+      </w:r>
+      <w:r>
+        <w:t>31</w:t>
+      </w:r>
+      <w:r>
+        <w:t xml:space="preserve"> sequences.</w:t>
+      </w:r>
+      <w:r>
+        <w:t xml:space="preserve"> </w:t>
+      </w:r>
+      <w:r>
+        <w:t xml:space="preserve"> This </w:t>
+      </w:r>
+      <w:r>
+        <w:t>configuration is used for our experiment.</w:t>
+      </w:r>
+    </w:p>
+    <w:p>
+      <w:pPr>
+        <w:jc w:val="left"/>
+      </w:pPr>
+    </w:p>
+    <w:p>
+      <w:pPr>
+        <w:pStyle w:val="Heading3"/>
+      </w:pPr>
+      <w:r>
+        <w:t>By week</w:t>
+      </w:r>
+    </w:p>
+    <w:p>
+      <w:pPr>
+        <w:jc w:val="both"/>
+      </w:pPr>
+      <w:r>
+        <w:t xml:space="preserve">When the configuration of “by </w:t>
+      </w:r>
+      <w:r>
+        <w:t>week</w:t>
+      </w:r>
+      <w:r>
+        <w:t xml:space="preserve">” is chosen on total segments of </w:t>
+      </w:r>
+      <w:r>
+        <w:t>4416</w:t>
+      </w:r>
+      <w:r>
+        <w:t xml:space="preserve"> in which each time segment is of 1 hour then results into </w:t>
+      </w:r>
+      <w:r>
+        <w:t xml:space="preserve">168 </w:t>
+      </w:r>
+      <w:r>
+        <w:t xml:space="preserve">segments of each sequence and total of </w:t>
+      </w:r>
+      <w:r>
+        <w:t>26</w:t>
+      </w:r>
+      <w:r>
+        <w:t xml:space="preserve"> sequences.</w:t>
+      </w:r>
+    </w:p>
+    <w:p/>
+    <w:p>
+      <w:pPr>
+        <w:pStyle w:val="Heading3"/>
+      </w:pPr>
+      <w:r>
+        <w:t>By month</w:t>
+      </w:r>
+    </w:p>
+    <w:p>
+      <w:pPr>
+        <w:jc w:val="both"/>
+      </w:pPr>
+      <w:r>
+        <w:t xml:space="preserve">When the configuration of “by day” is chosen on total segments of </w:t>
+      </w:r>
+      <w:r>
+        <w:t>4416</w:t>
+      </w:r>
+      <w:r>
+        <w:t xml:space="preserve"> in which each time segment is of 1 hour then results into </w:t>
+      </w:r>
+      <w:r>
+        <w:t>720</w:t>
+      </w:r>
+      <w:r>
+        <w:t xml:space="preserve"> segments of each sequence and total of 6 sequences.</w:t>
+      </w:r>
+    </w:p>
+    <w:p>
+      <w:pPr>
+        <w:pStyle w:val="Heading2"/>
+      </w:pPr>
+      <w:r>
+        <w:lastRenderedPageBreak/>
+        <w:t>Encode datetime/segment</w:t>
+      </w:r>
+    </w:p>
+    <w:p>
+      <w:pPr>
+        <w:ind w:firstLine="426"/>
+        <w:jc w:val="both"/>
+      </w:pPr>
+      <w:r>
+        <w:t xml:space="preserve">Encoding </w:t>
+      </w:r>
+      <w:r>
+        <w:t xml:space="preserve">is done using Scalar Encoder of </w:t>
+      </w:r>
+      <w:proofErr w:type="spellStart"/>
+      <w:r>
+        <w:t>NeoCortexApi</w:t>
+      </w:r>
+      <w:proofErr w:type="spellEnd"/>
+      <w:r>
+        <w:t xml:space="preserve">. </w:t>
+      </w:r>
+      <w:r>
+        <w:t xml:space="preserve">For segmenting there are two methods as show below to create and reformat. </w:t>
+      </w:r>
+    </w:p>
+    <w:p>
+      <w:pPr>
+        <w:ind w:firstLine="426"/>
+        <w:jc w:val="both"/>
+      </w:pPr>
+    </w:p>
+    <w:p>
+      <w:pPr>
+        <w:pStyle w:val="Heading3"/>
+      </w:pPr>
+      <w:r>
+        <w:t>Method 1</w:t>
       </w:r>
     </w:p>
     <w:p>
@@ -2074,34 +2010,25 @@
         <w:jc w:val="both"/>
       </w:pPr>
       <w:r>
-        <w:t xml:space="preserve">In this method for experiment, the segmented data consists of date, month, hour, and day of the week (as segment). Sample of this method is shown in </w:t>
+        <w:t xml:space="preserve">In this method for experiment, the segmented data consists of date, month, year, and hour (as segment). Sample of this method is shown in </w:t>
       </w:r>
       <w:r>
         <w:fldChar w:fldCharType="begin"/>
       </w:r>
       <w:r>
-        <w:instrText xml:space="preserve"> REF _Ref99566375 \h </w:instrText>
-      </w:r>
-      <w:r>
-        <w:instrText xml:space="preserve"> \* MERGEFORMAT </w:instrText>
+        <w:instrText xml:space="preserve"> REF _Ref99567169 \h  \* MERGEFORMAT </w:instrText>
       </w:r>
       <w:r>
         <w:fldChar w:fldCharType="separate"/>
       </w:r>
       <w:r>
-        <w:t>Fi</w:t>
-      </w:r>
-      <w:r>
-        <w:t>g</w:t>
-      </w:r>
-      <w:r>
-        <w:t xml:space="preserve">ure </w:t>
+        <w:t xml:space="preserve">Figure </w:t>
       </w:r>
       <w:r>
         <w:rPr>
           <w:noProof/>
         </w:rPr>
-        <w:t>3</w:t>
+        <w:t>4</w:t>
       </w:r>
       <w:r>
         <w:fldChar w:fldCharType="end"/>
@@ -2113,62 +2040,19 @@
     <w:p>
       <w:pPr>
         <w:ind w:left="288" w:firstLine="563"/>
-        <w:jc w:val="both"/>
-      </w:pPr>
-    </w:p>
-    <w:p>
-      <w:pPr>
-        <w:ind w:firstLine="426"/>
-        <w:jc w:val="both"/>
-      </w:pPr>
-      <w:r>
-        <w:t>Following is the encoded output for the shown datetime</w:t>
-      </w:r>
-      <w:r>
-        <w:t xml:space="preserve"> in </w:t>
-      </w:r>
-      <w:r>
-        <w:fldChar w:fldCharType="begin"/>
-      </w:r>
-      <w:r>
-        <w:instrText xml:space="preserve"> REF _Ref99575844 \h </w:instrText>
-      </w:r>
-      <w:r>
-        <w:fldChar w:fldCharType="separate"/>
-      </w:r>
-      <w:r>
-        <w:t xml:space="preserve">Figure </w:t>
-      </w:r>
+        <w:jc w:val="left"/>
+      </w:pPr>
+    </w:p>
+    <w:p>
+      <w:pPr>
+        <w:keepNext/>
+      </w:pPr>
       <w:r>
         <w:rPr>
           <w:noProof/>
         </w:rPr>
-        <w:t>5</w:t>
-      </w:r>
-      <w:r>
-        <w:fldChar w:fldCharType="end"/>
-      </w:r>
-      <w:r>
-        <w:t>.</w:t>
-      </w:r>
-    </w:p>
-    <w:p>
-      <w:pPr>
-        <w:ind w:firstLine="426"/>
-        <w:jc w:val="both"/>
-      </w:pPr>
-    </w:p>
-    <w:p>
-      <w:pPr>
-        <w:keepNext/>
-        <w:jc w:val="both"/>
-      </w:pPr>
-      <w:r>
-        <w:rPr>
-          <w:noProof/>
-        </w:rPr>
-        <w:pict w14:anchorId="24CD3593">
-          <v:shape id="_x0000_i1054" type="#_x0000_t75" style="width:243.25pt;height:90.45pt;visibility:visible;mso-wrap-style:square">
+        <w:pict w14:anchorId="300128D2">
+          <v:shape id="_x0000_i1029" type="#_x0000_t75" style="width:243.75pt;height:93.75pt;visibility:visible;mso-wrap-style:square">
             <v:imagedata r:id="rId14" o:title=""/>
           </v:shape>
         </w:pict>
@@ -2178,6 +2062,150 @@
       <w:pPr>
         <w:pStyle w:val="Caption"/>
       </w:pPr>
+      <w:bookmarkStart w:id="3" w:name="_Ref99567169"/>
+      <w:r>
+        <w:t xml:space="preserve">Figure </w:t>
+      </w:r>
+      <w:r>
+        <w:fldChar w:fldCharType="begin"/>
+      </w:r>
+      <w:r>
+        <w:instrText xml:space="preserve"> SEQ Figure \* ARABIC </w:instrText>
+      </w:r>
+      <w:r>
+        <w:fldChar w:fldCharType="separate"/>
+      </w:r>
+      <w:r>
+        <w:rPr>
+          <w:noProof/>
+        </w:rPr>
+        <w:t>4</w:t>
+      </w:r>
+      <w:r>
+        <w:fldChar w:fldCharType="end"/>
+      </w:r>
+      <w:bookmarkEnd w:id="3"/>
+      <w:r>
+        <w:t xml:space="preserve"> : </w:t>
+      </w:r>
+      <w:r>
+        <w:t>Segments as per method 1</w:t>
+      </w:r>
+    </w:p>
+    <w:p>
+      <w:pPr>
+        <w:jc w:val="both"/>
+      </w:pPr>
+    </w:p>
+    <w:p>
+      <w:pPr>
+        <w:pStyle w:val="Heading3"/>
+      </w:pPr>
+      <w:r>
+        <w:t>Method 2</w:t>
+      </w:r>
+    </w:p>
+    <w:p>
+      <w:pPr>
+        <w:ind w:left="288" w:firstLine="563"/>
+        <w:jc w:val="both"/>
+      </w:pPr>
+      <w:r>
+        <w:t xml:space="preserve">In this method for experiment, the segmented data consists of date, month, hour, and day of the week (as segment). Sample of this method is shown in </w:t>
+      </w:r>
+      <w:r>
+        <w:fldChar w:fldCharType="begin"/>
+      </w:r>
+      <w:r>
+        <w:instrText xml:space="preserve"> REF _Ref99566375 \h  \* MERGEFORMAT </w:instrText>
+      </w:r>
+      <w:r>
+        <w:fldChar w:fldCharType="separate"/>
+      </w:r>
+      <w:r>
+        <w:t xml:space="preserve">Figure </w:t>
+      </w:r>
+      <w:r>
+        <w:rPr>
+          <w:noProof/>
+        </w:rPr>
+        <w:t>3</w:t>
+      </w:r>
+      <w:r>
+        <w:fldChar w:fldCharType="end"/>
+      </w:r>
+      <w:r>
+        <w:t>.</w:t>
+      </w:r>
+    </w:p>
+    <w:p>
+      <w:pPr>
+        <w:ind w:left="288" w:firstLine="563"/>
+        <w:jc w:val="both"/>
+      </w:pPr>
+    </w:p>
+    <w:p>
+      <w:pPr>
+        <w:ind w:firstLine="426"/>
+        <w:jc w:val="both"/>
+      </w:pPr>
+      <w:r>
+        <w:t>Following is the encoded output for the shown datetime</w:t>
+      </w:r>
+      <w:r>
+        <w:t xml:space="preserve"> in </w:t>
+      </w:r>
+      <w:r>
+        <w:fldChar w:fldCharType="begin"/>
+      </w:r>
+      <w:r>
+        <w:instrText xml:space="preserve"> REF _Ref99575844 \h </w:instrText>
+      </w:r>
+      <w:r>
+        <w:fldChar w:fldCharType="separate"/>
+      </w:r>
+      <w:r>
+        <w:t xml:space="preserve">Figure </w:t>
+      </w:r>
+      <w:r>
+        <w:rPr>
+          <w:noProof/>
+        </w:rPr>
+        <w:t>5</w:t>
+      </w:r>
+      <w:r>
+        <w:fldChar w:fldCharType="end"/>
+      </w:r>
+      <w:r>
+        <w:t>.</w:t>
+      </w:r>
+    </w:p>
+    <w:p>
+      <w:pPr>
+        <w:ind w:firstLine="426"/>
+        <w:jc w:val="both"/>
+      </w:pPr>
+    </w:p>
+    <w:p>
+      <w:pPr>
+        <w:keepNext/>
+        <w:jc w:val="both"/>
+      </w:pPr>
+      <w:r>
+        <w:rPr>
+          <w:noProof/>
+        </w:rPr>
+        <w:pict w14:anchorId="24CD3593">
+          <v:shape id="_x0000_i1030" type="#_x0000_t75" style="width:243pt;height:90.75pt;visibility:visible;mso-wrap-style:square">
+            <v:imagedata r:id="rId15" o:title=""/>
+          </v:shape>
+        </w:pict>
+      </w:r>
+    </w:p>
+    <w:p>
+      <w:pPr>
+        <w:pStyle w:val="Caption"/>
+      </w:pPr>
       <w:bookmarkStart w:id="4" w:name="_Ref99575844"/>
       <w:r>
         <w:t xml:space="preserve">Figure </w:t>
@@ -2260,13 +2288,7 @@
         <w:rPr>
           <w:lang w:val="en-US"/>
         </w:rPr>
-        <w:t xml:space="preserve">this algorithm, the </w:t>
-      </w:r>
-      <w:r>
-        <w:rPr>
-          <w:lang w:val="en-US"/>
-        </w:rPr>
-        <w:t>connections of taken as per HTM Configuration</w:t>
+        <w:t>this algorithm, the connections of taken as per HTM Configuration</w:t>
       </w:r>
       <w:r>
         <w:rPr>
@@ -2513,7 +2535,21 @@
           <w:i/>
           <w:iCs/>
         </w:rPr>
-        <w:t xml:space="preserve">    06.01 Compute the SDR as Compute Cycle and get Active Cells</w:t>
+        <w:t xml:space="preserve">    </w:t>
+      </w:r>
+      <w:r>
+        <w:rPr>
+          <w:i/>
+          <w:iCs/>
+        </w:rPr>
+        <w:tab/>
+      </w:r>
+      <w:r>
+        <w:rPr>
+          <w:i/>
+          <w:iCs/>
+        </w:rPr>
+        <w:t>06.01 Compute the SDR as Compute Cycle and get Active Cells</w:t>
       </w:r>
     </w:p>
     <w:p>
@@ -2677,19 +2713,7 @@
         <w:rPr>
           <w:lang w:val="en-US"/>
         </w:rPr>
-        <w:t xml:space="preserve">he object of HTM </w:t>
-      </w:r>
-      <w:r>
-        <w:rPr>
-          <w:lang w:val="en-US"/>
-        </w:rPr>
-        <w:t>Classifier to</w:t>
-      </w:r>
-      <w:r>
-        <w:rPr>
-          <w:lang w:val="en-US"/>
-        </w:rPr>
-        <w:t xml:space="preserve"> predict possible valu</w:t>
+        <w:t>he object of HTM Classifier to predict possible valu</w:t>
       </w:r>
       <w:r>
         <w:rPr>
@@ -2708,6 +2732,265 @@
     </w:p>
     <w:p>
       <w:pPr>
+        <w:pStyle w:val="BodyText"/>
+        <w:rPr>
+          <w:lang w:val="en-US"/>
+        </w:rPr>
+      </w:pPr>
+      <w:r>
+        <w:rPr>
+          <w:lang w:val="en-US"/>
+        </w:rPr>
+        <w:t xml:space="preserve">In this experiment, total 40 times the </w:t>
+      </w:r>
+      <w:r>
+        <w:rPr>
+          <w:lang w:val="en-US"/>
+        </w:rPr>
+        <w:t xml:space="preserve">project was ran to get and check </w:t>
+      </w:r>
+      <w:r>
+        <w:rPr>
+          <w:lang w:val="en-US"/>
+        </w:rPr>
+        <w:t>on the results.</w:t>
+      </w:r>
+      <w:r>
+        <w:rPr>
+          <w:lang w:val="en-US"/>
+        </w:rPr>
+        <w:t xml:space="preserve"> On the </w:t>
+      </w:r>
+      <w:r>
+        <w:rPr>
+          <w:lang w:val="en-US"/>
+        </w:rPr>
+        <w:t xml:space="preserve">X-axis the number of runs </w:t>
+      </w:r>
+      <w:r>
+        <w:rPr>
+          <w:lang w:val="en-US"/>
+        </w:rPr>
+        <w:t xml:space="preserve">is mentioned. On the Y-axis there is maximum percentage of accuracy. </w:t>
+      </w:r>
+      <w:r>
+        <w:rPr>
+          <w:lang w:val="en-US"/>
+        </w:rPr>
+        <w:t xml:space="preserve"> </w:t>
+      </w:r>
+      <w:r>
+        <w:rPr>
+          <w:lang w:val="en-US"/>
+        </w:rPr>
+        <w:t>The results are shown in</w:t>
+      </w:r>
+      <w:r>
+        <w:rPr>
+          <w:lang w:val="en-US"/>
+        </w:rPr>
+        <w:t xml:space="preserve"> </w:t>
+      </w:r>
+      <w:r>
+        <w:rPr>
+          <w:lang w:val="en-US"/>
+        </w:rPr>
+        <w:fldChar w:fldCharType="begin"/>
+      </w:r>
+      <w:r>
+        <w:rPr>
+          <w:lang w:val="en-US"/>
+        </w:rPr>
+        <w:instrText xml:space="preserve"> REF _Ref99579030 \h </w:instrText>
+      </w:r>
+      <w:r>
+        <w:rPr>
+          <w:lang w:val="en-US"/>
+        </w:rPr>
+      </w:r>
+      <w:r>
+        <w:rPr>
+          <w:lang w:val="en-US"/>
+        </w:rPr>
+        <w:fldChar w:fldCharType="separate"/>
+      </w:r>
+      <w:r>
+        <w:t xml:space="preserve">Figure </w:t>
+      </w:r>
+      <w:r>
+        <w:rPr>
+          <w:noProof/>
+        </w:rPr>
+        <w:t>6</w:t>
+      </w:r>
+      <w:r>
+        <w:rPr>
+          <w:lang w:val="en-US"/>
+        </w:rPr>
+        <w:fldChar w:fldCharType="end"/>
+      </w:r>
+      <w:r>
+        <w:rPr>
+          <w:lang w:val="en-US"/>
+        </w:rPr>
+        <w:t>.</w:t>
+      </w:r>
+      <w:r>
+        <w:rPr>
+          <w:lang w:val="en-US"/>
+        </w:rPr>
+        <w:t xml:space="preserve"> </w:t>
+      </w:r>
+    </w:p>
+    <w:p>
+      <w:pPr>
+        <w:pStyle w:val="BodyText"/>
+      </w:pPr>
+    </w:p>
+    <w:p>
+      <w:pPr>
+        <w:keepNext/>
+        <w:jc w:val="left"/>
+      </w:pPr>
+      <w:r>
+        <w:rPr>
+          <w:noProof/>
+        </w:rPr>
+        <w:pict w14:anchorId="396908C3">
+          <v:shape id="Chart 1" o:spid="_x0000_i1031" type="#_x0000_t75" style="width:244.5pt;height:141pt;visibility:visible" o:gfxdata="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">
+            <v:imagedata r:id="rId16" o:title=""/>
+            <o:lock v:ext="edit" aspectratio="f"/>
+          </v:shape>
+        </w:pict>
+      </w:r>
+    </w:p>
+    <w:p>
+      <w:pPr>
+        <w:pStyle w:val="Caption"/>
+      </w:pPr>
+      <w:bookmarkStart w:id="5" w:name="_Ref99578983"/>
+      <w:bookmarkStart w:id="6" w:name="_Ref99579030"/>
+      <w:r>
+        <w:t xml:space="preserve">Figure </w:t>
+      </w:r>
+      <w:r>
+        <w:fldChar w:fldCharType="begin"/>
+      </w:r>
+      <w:r>
+        <w:instrText xml:space="preserve"> SEQ Figure \* ARABIC </w:instrText>
+      </w:r>
+      <w:r>
+        <w:fldChar w:fldCharType="separate"/>
+      </w:r>
+      <w:r>
+        <w:rPr>
+          <w:noProof/>
+        </w:rPr>
+        <w:t>6</w:t>
+      </w:r>
+      <w:r>
+        <w:fldChar w:fldCharType="end"/>
+      </w:r>
+      <w:bookmarkEnd w:id="6"/>
+      <w:r>
+        <w:t xml:space="preserve"> </w:t>
+      </w:r>
+      <w:bookmarkEnd w:id="5"/>
+      <w:r>
+        <w:t>: Results for the experiments</w:t>
+      </w:r>
+    </w:p>
+    <w:p/>
+    <w:p>
+      <w:pPr>
+        <w:jc w:val="left"/>
+      </w:pPr>
+      <w:r>
+        <w:fldChar w:fldCharType="begin"/>
+      </w:r>
+      <w:r>
+        <w:instrText xml:space="preserve"> REF _Ref99579771 \h </w:instrText>
+      </w:r>
+      <w:r>
+        <w:fldChar w:fldCharType="separate"/>
+      </w:r>
+      <w:r>
+        <w:t xml:space="preserve">Figure </w:t>
+      </w:r>
+      <w:r>
+        <w:rPr>
+          <w:noProof/>
+        </w:rPr>
+        <w:t>7</w:t>
+      </w:r>
+      <w:r>
+        <w:fldChar w:fldCharType="end"/>
+      </w:r>
+      <w:r>
+        <w:t xml:space="preserve"> shows the final output </w:t>
+      </w:r>
+      <w:r>
+        <w:t xml:space="preserve">from one of the </w:t>
+      </w:r>
+      <w:r>
+        <w:t>outputs</w:t>
+      </w:r>
+      <w:r>
+        <w:t>.</w:t>
+      </w:r>
+    </w:p>
+    <w:p>
+      <w:pPr>
+        <w:jc w:val="left"/>
+      </w:pPr>
+    </w:p>
+    <w:p>
+      <w:pPr>
+        <w:keepNext/>
+        <w:jc w:val="left"/>
+      </w:pPr>
+      <w:r>
+        <w:pict w14:anchorId="1698AA95">
+          <v:shape id="_x0000_i1038" type="#_x0000_t75" style="width:246pt;height:75pt">
+            <v:imagedata r:id="rId17" o:title="" croptop="41985f" cropright="11693f"/>
+          </v:shape>
+        </w:pict>
+      </w:r>
+    </w:p>
+    <w:p>
+      <w:pPr>
+        <w:pStyle w:val="Caption"/>
+      </w:pPr>
+      <w:bookmarkStart w:id="7" w:name="_Ref99579771"/>
+      <w:r>
+        <w:t xml:space="preserve">Figure </w:t>
+      </w:r>
+      <w:r>
+        <w:fldChar w:fldCharType="begin"/>
+      </w:r>
+      <w:r>
+        <w:instrText xml:space="preserve"> SEQ Figure \* ARABIC </w:instrText>
+      </w:r>
+      <w:r>
+        <w:fldChar w:fldCharType="separate"/>
+      </w:r>
+      <w:r>
+        <w:rPr>
+          <w:noProof/>
+        </w:rPr>
+        <w:t>7</w:t>
+      </w:r>
+      <w:r>
+        <w:fldChar w:fldCharType="end"/>
+      </w:r>
+      <w:bookmarkEnd w:id="7"/>
+      <w:r>
+        <w:t xml:space="preserve"> : Prediction output</w:t>
+      </w:r>
+    </w:p>
+    <w:p/>
+    <w:p>
+      <w:pPr>
         <w:pStyle w:val="Heading1"/>
       </w:pPr>
       <w:r>
@@ -2716,6 +2999,175 @@
     </w:p>
     <w:p>
       <w:pPr>
+        <w:pStyle w:val="BodyText"/>
+        <w:rPr>
+          <w:lang w:val="en-US"/>
+        </w:rPr>
+      </w:pPr>
+      <w:r>
+        <w:rPr>
+          <w:lang w:val="en-US"/>
+        </w:rPr>
+        <w:t>Learning and predicting time-series have been experimented for decades and</w:t>
+      </w:r>
+      <w:r>
+        <w:rPr>
+          <w:lang w:val="en-US"/>
+        </w:rPr>
+        <w:t xml:space="preserve"> various methods have been used.</w:t>
+      </w:r>
+      <w:r>
+        <w:rPr>
+          <w:lang w:val="en-US"/>
+        </w:rPr>
+        <w:t xml:space="preserve"> </w:t>
+      </w:r>
+      <w:r>
+        <w:rPr>
+          <w:lang w:val="en-US"/>
+        </w:rPr>
+        <w:t xml:space="preserve">Adapting an existing method for large and noisy data </w:t>
+      </w:r>
+      <w:r>
+        <w:rPr>
+          <w:lang w:val="en-US"/>
+        </w:rPr>
+        <w:t>remains</w:t>
+      </w:r>
+      <w:r>
+        <w:rPr>
+          <w:lang w:val="en-US"/>
+        </w:rPr>
+        <w:t xml:space="preserve"> a challe</w:t>
+      </w:r>
+      <w:r>
+        <w:rPr>
+          <w:lang w:val="en-US"/>
+        </w:rPr>
+        <w:t xml:space="preserve">nge. In the experiment, HTM Classifier </w:t>
+      </w:r>
+      <w:r>
+        <w:rPr>
+          <w:lang w:val="en-US"/>
+        </w:rPr>
+        <w:t xml:space="preserve">is used which is a recently developed </w:t>
+      </w:r>
+      <w:r>
+        <w:rPr>
+          <w:lang w:val="en-US"/>
+        </w:rPr>
+        <w:t xml:space="preserve">neural network based on cortex </w:t>
+      </w:r>
+      <w:r>
+        <w:rPr>
+          <w:lang w:val="en-US"/>
+        </w:rPr>
+        <w:t>of human brain and not just a single neuron model</w:t>
+      </w:r>
+      <w:r>
+        <w:rPr>
+          <w:lang w:val="en-US"/>
+        </w:rPr>
+        <w:t>.</w:t>
+      </w:r>
+      <w:r>
+        <w:rPr>
+          <w:lang w:val="en-US"/>
+        </w:rPr>
+        <w:t xml:space="preserve"> </w:t>
+      </w:r>
+    </w:p>
+    <w:p>
+      <w:pPr>
+        <w:pStyle w:val="BodyText"/>
+        <w:rPr>
+          <w:lang w:val="en-US"/>
+        </w:rPr>
+      </w:pPr>
+      <w:r>
+        <w:rPr>
+          <w:lang w:val="en-US"/>
+        </w:rPr>
+        <w:t xml:space="preserve">But there were some hardware </w:t>
+      </w:r>
+      <w:r>
+        <w:rPr>
+          <w:lang w:val="en-US"/>
+        </w:rPr>
+        <w:t>limitations</w:t>
+      </w:r>
+      <w:r>
+        <w:rPr>
+          <w:lang w:val="en-US"/>
+        </w:rPr>
+        <w:t xml:space="preserve"> running on local machine</w:t>
+      </w:r>
+      <w:r>
+        <w:rPr>
+          <w:lang w:val="en-US"/>
+        </w:rPr>
+        <w:t>. To solve this in better way the road of using cloud can be taken to scale up the learning process.</w:t>
+      </w:r>
+    </w:p>
+    <w:p>
+      <w:pPr>
+        <w:pStyle w:val="BodyText"/>
+        <w:rPr>
+          <w:lang w:val="en-US"/>
+        </w:rPr>
+      </w:pPr>
+      <w:r>
+        <w:rPr>
+          <w:lang w:val="en-US"/>
+        </w:rPr>
+        <w:lastRenderedPageBreak/>
+        <w:t xml:space="preserve">Low accuracy is seen due to small size of dataset </w:t>
+      </w:r>
+      <w:r>
+        <w:rPr>
+          <w:lang w:val="en-US"/>
+        </w:rPr>
+        <w:t>has been</w:t>
+      </w:r>
+      <w:r>
+        <w:rPr>
+          <w:lang w:val="en-US"/>
+        </w:rPr>
+        <w:t xml:space="preserve"> consider in t</w:t>
+      </w:r>
+      <w:r>
+        <w:rPr>
+          <w:lang w:val="en-US"/>
+        </w:rPr>
+        <w:t xml:space="preserve">he experiment. As seen while the run 744 segment </w:t>
+      </w:r>
+      <w:r>
+        <w:rPr>
+          <w:lang w:val="en-US"/>
+        </w:rPr>
+        <w:t>took around 35 to 38 minutes to be trained</w:t>
+      </w:r>
+      <w:r>
+        <w:rPr>
+          <w:lang w:val="en-US"/>
+        </w:rPr>
+        <w:t xml:space="preserve">. </w:t>
+      </w:r>
+      <w:r>
+        <w:rPr>
+          <w:lang w:val="en-US"/>
+        </w:rPr>
+        <w:t>Also,</w:t>
+      </w:r>
+      <w:r>
+        <w:rPr>
+          <w:lang w:val="en-US"/>
+        </w:rPr>
+        <w:t xml:space="preserve"> long runtime was seen when more cycles where used.</w:t>
+      </w:r>
+    </w:p>
+    <w:p>
+      <w:pPr>
         <w:pStyle w:val="Heading1"/>
       </w:pPr>
       <w:r>
@@ -2726,9 +3178,370 @@
       <w:pPr>
         <w:rPr>
           <w:noProof/>
-        </w:rPr>
-      </w:pPr>
-    </w:p>
+          <w:lang w:val="en-IN" w:eastAsia="en-IN"/>
+        </w:rPr>
+      </w:pPr>
+    </w:p>
+    <w:tbl>
+      <w:tblPr>
+        <w:tblW w:w="5623" w:type="pct"/>
+        <w:tblCellSpacing w:w="15" w:type="dxa"/>
+        <w:tblCellMar>
+          <w:top w:w="15" w:type="dxa"/>
+          <w:left w:w="15" w:type="dxa"/>
+          <w:bottom w:w="15" w:type="dxa"/>
+          <w:right w:w="15" w:type="dxa"/>
+        </w:tblCellMar>
+        <w:tblLook w:val="04A0" w:firstRow="1" w:lastRow="0" w:firstColumn="1" w:lastColumn="0" w:noHBand="0" w:noVBand="1"/>
+      </w:tblPr>
+      <w:tblGrid>
+        <w:gridCol w:w="309"/>
+        <w:gridCol w:w="6188"/>
+      </w:tblGrid>
+      <w:tr>
+        <w:trPr>
+          <w:divId w:val="773284328"/>
+          <w:trHeight w:val="304"/>
+          <w:tblCellSpacing w:w="15" w:type="dxa"/>
+        </w:trPr>
+        <w:tc>
+          <w:tcPr>
+            <w:tcW w:w="237" w:type="pct"/>
+            <w:hideMark/>
+          </w:tcPr>
+          <w:p>
+            <w:pPr>
+              <w:pStyle w:val="Bibliography"/>
+              <w:rPr>
+                <w:noProof/>
+                <w:sz w:val="24"/>
+                <w:szCs w:val="24"/>
+                <w:lang w:val="en-GB"/>
+              </w:rPr>
+            </w:pPr>
+            <w:r>
+              <w:rPr>
+                <w:noProof/>
+                <w:lang w:val="en-GB"/>
+              </w:rPr>
+              <w:t xml:space="preserve">[1] </w:t>
+            </w:r>
+          </w:p>
+        </w:tc>
+        <w:tc>
+          <w:tcPr>
+            <w:tcW w:w="4682" w:type="pct"/>
+            <w:hideMark/>
+          </w:tcPr>
+          <w:p>
+            <w:pPr>
+              <w:pStyle w:val="Bibliography"/>
+              <w:ind w:right="1585"/>
+              <w:rPr>
+                <w:noProof/>
+                <w:lang w:val="en-GB"/>
+              </w:rPr>
+            </w:pPr>
+            <w:r>
+              <w:rPr>
+                <w:noProof/>
+                <w:lang w:val="en-GB"/>
+              </w:rPr>
+              <w:t>J. Hawkins, “numenta.com,” Numenta, 12 September 2011. [Online]. Available: https://numenta.com/neuroscience-research/research-publications/papers/hierarchical-temporal-memory-white-paper/. [Accessed 22 March 2022].</w:t>
+            </w:r>
+          </w:p>
+        </w:tc>
+      </w:tr>
+      <w:tr>
+        <w:trPr>
+          <w:divId w:val="773284328"/>
+          <w:trHeight w:val="154"/>
+          <w:tblCellSpacing w:w="15" w:type="dxa"/>
+        </w:trPr>
+        <w:tc>
+          <w:tcPr>
+            <w:tcW w:w="237" w:type="pct"/>
+            <w:hideMark/>
+          </w:tcPr>
+          <w:p>
+            <w:pPr>
+              <w:pStyle w:val="Bibliography"/>
+              <w:rPr>
+                <w:noProof/>
+              </w:rPr>
+            </w:pPr>
+            <w:r>
+              <w:rPr>
+                <w:noProof/>
+              </w:rPr>
+              <w:t xml:space="preserve">[2] </w:t>
+            </w:r>
+          </w:p>
+        </w:tc>
+        <w:tc>
+          <w:tcPr>
+            <w:tcW w:w="4682" w:type="pct"/>
+            <w:hideMark/>
+          </w:tcPr>
+          <w:p>
+            <w:pPr>
+              <w:pStyle w:val="Bibliography"/>
+              <w:ind w:right="1585"/>
+              <w:rPr>
+                <w:noProof/>
+              </w:rPr>
+            </w:pPr>
+            <w:r>
+              <w:rPr>
+                <w:noProof/>
+              </w:rPr>
+              <w:t>S. A. &amp;. J. Hawkins, "arxiv.org," Arxiv, 25 March 2015. [Online]. Available: https://arxiv.org/abs/1503.07469. [Accessed 22 March 2022].</w:t>
+            </w:r>
+          </w:p>
+        </w:tc>
+      </w:tr>
+      <w:tr>
+        <w:trPr>
+          <w:divId w:val="773284328"/>
+          <w:trHeight w:val="154"/>
+          <w:tblCellSpacing w:w="15" w:type="dxa"/>
+        </w:trPr>
+        <w:tc>
+          <w:tcPr>
+            <w:tcW w:w="237" w:type="pct"/>
+            <w:hideMark/>
+          </w:tcPr>
+          <w:p>
+            <w:pPr>
+              <w:pStyle w:val="Bibliography"/>
+              <w:rPr>
+                <w:noProof/>
+              </w:rPr>
+            </w:pPr>
+            <w:r>
+              <w:rPr>
+                <w:noProof/>
+              </w:rPr>
+              <w:t xml:space="preserve">[3] </w:t>
+            </w:r>
+          </w:p>
+        </w:tc>
+        <w:tc>
+          <w:tcPr>
+            <w:tcW w:w="4682" w:type="pct"/>
+            <w:hideMark/>
+          </w:tcPr>
+          <w:p>
+            <w:pPr>
+              <w:pStyle w:val="Bibliography"/>
+              <w:ind w:right="2043"/>
+              <w:rPr>
+                <w:noProof/>
+              </w:rPr>
+            </w:pPr>
+            <w:r>
+              <w:rPr>
+                <w:noProof/>
+              </w:rPr>
+              <w:t xml:space="preserve">S. purdy, "arxiv.org," Arxiv, 18 February 2016. </w:t>
+            </w:r>
+            <w:r>
+              <w:rPr>
+                <w:noProof/>
+              </w:rPr>
+              <w:t>[Online]. Available: https://arxiv.org/abs/1602.05925. [Accessed 22 March 2022].</w:t>
+            </w:r>
+          </w:p>
+        </w:tc>
+      </w:tr>
+      <w:tr>
+        <w:trPr>
+          <w:divId w:val="773284328"/>
+          <w:trHeight w:val="229"/>
+          <w:tblCellSpacing w:w="15" w:type="dxa"/>
+        </w:trPr>
+        <w:tc>
+          <w:tcPr>
+            <w:tcW w:w="237" w:type="pct"/>
+            <w:hideMark/>
+          </w:tcPr>
+          <w:p>
+            <w:pPr>
+              <w:pStyle w:val="Bibliography"/>
+              <w:rPr>
+                <w:noProof/>
+              </w:rPr>
+            </w:pPr>
+            <w:r>
+              <w:rPr>
+                <w:noProof/>
+              </w:rPr>
+              <w:t xml:space="preserve">[4] </w:t>
+            </w:r>
+          </w:p>
+        </w:tc>
+        <w:tc>
+          <w:tcPr>
+            <w:tcW w:w="4682" w:type="pct"/>
+            <w:hideMark/>
+          </w:tcPr>
+          <w:p>
+            <w:pPr>
+              <w:pStyle w:val="Bibliography"/>
+              <w:ind w:right="2185"/>
+              <w:rPr>
+                <w:noProof/>
+              </w:rPr>
+            </w:pPr>
+            <w:r>
+              <w:rPr>
+                <w:noProof/>
+              </w:rPr>
+              <w:t>K. j. H. &amp;. S. Ahmad, "link.springer.com," SpringerLink, 20 July 2021. [Online]. Available: https://link.springer.com/article/10.1007/s42452-021-04715-0#Sec14. [Accessed 22 March 2022].</w:t>
+            </w:r>
+          </w:p>
+        </w:tc>
+      </w:tr>
+      <w:tr>
+        <w:trPr>
+          <w:divId w:val="773284328"/>
+          <w:trHeight w:val="229"/>
+          <w:tblCellSpacing w:w="15" w:type="dxa"/>
+        </w:trPr>
+        <w:tc>
+          <w:tcPr>
+            <w:tcW w:w="237" w:type="pct"/>
+            <w:hideMark/>
+          </w:tcPr>
+          <w:p>
+            <w:pPr>
+              <w:pStyle w:val="Bibliography"/>
+              <w:rPr>
+                <w:noProof/>
+              </w:rPr>
+            </w:pPr>
+            <w:r>
+              <w:rPr>
+                <w:noProof/>
+              </w:rPr>
+              <w:t xml:space="preserve">[5] </w:t>
+            </w:r>
+          </w:p>
+        </w:tc>
+        <w:tc>
+          <w:tcPr>
+            <w:tcW w:w="4682" w:type="pct"/>
+            <w:hideMark/>
+          </w:tcPr>
+          <w:p>
+            <w:pPr>
+              <w:pStyle w:val="Bibliography"/>
+              <w:jc w:val="both"/>
+              <w:rPr>
+                <w:noProof/>
+              </w:rPr>
+            </w:pPr>
+            <w:r>
+              <w:rPr>
+                <w:noProof/>
+              </w:rPr>
+              <w:t>"Dataset</w:t>
+            </w:r>
+            <w:r>
+              <w:rPr>
+                <w:noProof/>
+              </w:rPr>
+              <w:t xml:space="preserve">: </w:t>
+            </w:r>
+            <w:r>
+              <w:rPr>
+                <w:noProof/>
+              </w:rPr>
+              <w:t>https://github.com/numenta/nupic/blob/master/</w:t>
+            </w:r>
+          </w:p>
+          <w:p>
+            <w:pPr>
+              <w:pStyle w:val="Bibliography"/>
+              <w:jc w:val="both"/>
+              <w:rPr>
+                <w:noProof/>
+              </w:rPr>
+            </w:pPr>
+            <w:r>
+              <w:rPr>
+                <w:noProof/>
+              </w:rPr>
+              <w:t>src/nupic</w:t>
+            </w:r>
+            <w:r>
+              <w:rPr>
+                <w:noProof/>
+              </w:rPr>
+              <w:t>/datafiles/extra/hotgym/rec-center-hourly.csv".</w:t>
+            </w:r>
+          </w:p>
+        </w:tc>
+      </w:tr>
+      <w:tr>
+        <w:trPr>
+          <w:divId w:val="773284328"/>
+          <w:trHeight w:val="74"/>
+          <w:tblCellSpacing w:w="15" w:type="dxa"/>
+        </w:trPr>
+        <w:tc>
+          <w:tcPr>
+            <w:tcW w:w="237" w:type="pct"/>
+            <w:hideMark/>
+          </w:tcPr>
+          <w:p>
+            <w:pPr>
+              <w:pStyle w:val="Bibliography"/>
+              <w:rPr>
+                <w:noProof/>
+              </w:rPr>
+            </w:pPr>
+            <w:r>
+              <w:rPr>
+                <w:noProof/>
+              </w:rPr>
+              <w:t xml:space="preserve">[6] </w:t>
+            </w:r>
+          </w:p>
+        </w:tc>
+        <w:tc>
+          <w:tcPr>
+            <w:tcW w:w="4682" w:type="pct"/>
+            <w:hideMark/>
+          </w:tcPr>
+          <w:p>
+            <w:pPr>
+              <w:pStyle w:val="Bibliography"/>
+              <w:ind w:right="2185"/>
+              <w:rPr>
+                <w:noProof/>
+              </w:rPr>
+            </w:pPr>
+            <w:r>
+              <w:rPr>
+                <w:noProof/>
+              </w:rPr>
+              <w:t>"NeoCortexApi : https://github.com/ddobric/neocortexapi".</w:t>
+            </w:r>
+          </w:p>
+        </w:tc>
+      </w:tr>
+    </w:tbl>
+    <w:p>
+      <w:pPr>
+        <w:divId w:val="773284328"/>
+        <w:rPr>
+          <w:rFonts w:eastAsia="Times New Roman"/>
+          <w:noProof/>
+        </w:rPr>
+      </w:pPr>
+    </w:p>
+    <w:p/>
     <w:p>
       <w:pPr>
         <w:pStyle w:val="references"/>
@@ -2744,7 +3557,7 @@
           <w:spacing w:val="-1"/>
           <w:sz w:val="20"/>
           <w:szCs w:val="20"/>
-          <w:lang w:val="x-none" w:eastAsia="x-none"/>
+          <w:lang w:eastAsia="x-none"/>
         </w:rPr>
         <w:sectPr>
           <w:type w:val="continuous"/>
@@ -2791,6 +3604,28 @@
 </file>
 
 <file path=word/footer1.xml><?xml version="1.0" encoding="utf-8"?>
+<w:ftr xmlns:wpc="http://schemas.microsoft.com/office/word/2010/wordprocessingCanvas" xmlns:cx="http://schemas.microsoft.com/office/drawing/2014/chartex" xmlns:cx1="http://schemas.microsoft.com/office/drawing/2015/9/8/chartex" xmlns:cx2="http://schemas.microsoft.com/office/drawing/2015/10/21/chartex" xmlns:cx3="http://schemas.microsoft.com/office/drawing/2016/5/9/chartex" xmlns:cx4="http://schemas.microsoft.com/office/drawing/2016/5/10/chartex" xmlns:cx5="http://schemas.microsoft.com/office/drawing/2016/5/11/chartex" xmlns:cx6="http://schemas.microsoft.com/office/drawing/2016/5/12/chartex" xmlns:cx7="http://schemas.microsoft.com/office/drawing/2016/5/13/chartex" xmlns:cx8="http://schemas.microsoft.com/office/drawing/2016/5/14/chartex" xmlns:mc="http://schemas.openxmlformats.org/markup-compatibility/2006" xmlns:aink="http://schemas.microsoft.com/office/drawing/2016/ink" xmlns:am3d="http://schemas.microsoft.com/office/drawing/2017/model3d" xmlns:o="urn:schemas-microsoft-com:office:office" xmlns:r="http://schemas.openxmlformats.org/officeDocument/2006/relationships" xmlns:m="http://schemas.openxmlformats.org/officeDocument/2006/math" xmlns:v="urn:schemas-microsoft-com:vml" xmlns:wp14="http://schemas.microsoft.com/office/word/2010/wordprocessingDrawing" xmlns:wp="http://schemas.openxmlformats.org/drawingml/2006/wordprocessingDrawing" xmlns:w10="urn:schemas-microsoft-com:office:word" xmlns:w="http://schemas.openxmlformats.org/wordprocessingml/2006/main" xmlns:w14="http://schemas.microsoft.com/office/word/2010/wordml" xmlns:w15="http://schemas.microsoft.com/office/word/2012/wordml" xmlns:w16cex="http://schemas.microsoft.com/office/word/2018/wordml/cex" xmlns:w16cid="http://schemas.microsoft.com/office/word/2016/wordml/cid" xmlns:w16="http://schemas.microsoft.com/office/word/2018/wordml" xmlns:w16sdtdh="http://schemas.microsoft.com/office/word/2020/wordml/sdtdatahash" xmlns:w16se="http://schemas.microsoft.com/office/word/2015/wordml/symex" xmlns:wpg="http://schemas.microsoft.com/office/word/2010/wordprocessingGroup" xmlns:wpi="http://schemas.microsoft.com/office/word/2010/wordprocessingInk" xmlns:wne="http://schemas.microsoft.com/office/word/2006/wordml" xmlns:wps="http://schemas.microsoft.com/office/word/2010/wordprocessingShape" mc:Ignorable="w14 w15 w16se w16cid w16 w16cex w16sdtdh wp14">
+  <w:p>
+    <w:pPr>
+      <w:pStyle w:val="Footer"/>
+      <w:jc w:val="left"/>
+      <w:rPr>
+        <w:sz w:val="16"/>
+        <w:szCs w:val="16"/>
+      </w:rPr>
+    </w:pPr>
+    <w:r>
+      <w:rPr>
+        <w:sz w:val="16"/>
+        <w:szCs w:val="16"/>
+      </w:rPr>
+      <w:t>Frankfurt University of Applied Sciences 2022</w:t>
+    </w:r>
+  </w:p>
+</w:ftr>
+</file>
+
+<file path=word/footer2.xml><?xml version="1.0" encoding="utf-8"?>
 <w:ftr xmlns:wpc="http://schemas.microsoft.com/office/word/2010/wordprocessingCanvas" xmlns:cx="http://schemas.microsoft.com/office/drawing/2014/chartex" xmlns:cx1="http://schemas.microsoft.com/office/drawing/2015/9/8/chartex" xmlns:cx2="http://schemas.microsoft.com/office/drawing/2015/10/21/chartex" xmlns:cx3="http://schemas.microsoft.com/office/drawing/2016/5/9/chartex" xmlns:cx4="http://schemas.microsoft.com/office/drawing/2016/5/10/chartex" xmlns:cx5="http://schemas.microsoft.com/office/drawing/2016/5/11/chartex" xmlns:cx6="http://schemas.microsoft.com/office/drawing/2016/5/12/chartex" xmlns:cx7="http://schemas.microsoft.com/office/drawing/2016/5/13/chartex" xmlns:cx8="http://schemas.microsoft.com/office/drawing/2016/5/14/chartex" xmlns:mc="http://schemas.openxmlformats.org/markup-compatibility/2006" xmlns:aink="http://schemas.microsoft.com/office/drawing/2016/ink" xmlns:am3d="http://schemas.microsoft.com/office/drawing/2017/model3d" xmlns:o="urn:schemas-microsoft-com:office:office" xmlns:r="http://schemas.openxmlformats.org/officeDocument/2006/relationships" xmlns:m="http://schemas.openxmlformats.org/officeDocument/2006/math" xmlns:v="urn:schemas-microsoft-com:vml" xmlns:wp14="http://schemas.microsoft.com/office/word/2010/wordprocessingDrawing" xmlns:wp="http://schemas.openxmlformats.org/drawingml/2006/wordprocessingDrawing" xmlns:w10="urn:schemas-microsoft-com:office:word" xmlns:w="http://schemas.openxmlformats.org/wordprocessingml/2006/main" xmlns:w14="http://schemas.microsoft.com/office/word/2010/wordml" xmlns:w15="http://schemas.microsoft.com/office/word/2012/wordml" xmlns:w16cex="http://schemas.microsoft.com/office/word/2018/wordml/cex" xmlns:w16cid="http://schemas.microsoft.com/office/word/2016/wordml/cid" xmlns:w16="http://schemas.microsoft.com/office/word/2018/wordml" xmlns:w16sdtdh="http://schemas.microsoft.com/office/word/2020/wordml/sdtdatahash" xmlns:w16se="http://schemas.microsoft.com/office/word/2015/wordml/symex" xmlns:wpg="http://schemas.microsoft.com/office/word/2010/wordprocessingGroup" xmlns:wpi="http://schemas.microsoft.com/office/word/2010/wordprocessingInk" xmlns:wne="http://schemas.microsoft.com/office/word/2006/wordml" xmlns:wps="http://schemas.microsoft.com/office/word/2010/wordprocessingShape" mc:Ignorable="w14 w15 w16se w16cid w16 w16cex w16sdtdh wp14">
   <w:p>
     <w:pPr>
@@ -2946,7 +3781,7 @@
                 <v:path o:extrusionok="f" gradientshapeok="t" o:connecttype="rect"/>
                 <o:lock v:ext="edit" aspectratio="t"/>
               </v:shapetype>
-              <v:shape id="Grafik 4" o:spid="_x0000_i1025" type="#_x0000_t75" style="width:95.1pt;height:49.4pt;visibility:visible">
+              <v:shape id="Grafik 4" o:spid="_x0000_i1025" type="#_x0000_t75" style="width:95.25pt;height:49.5pt;visibility:visible">
                 <v:imagedata r:id="rId1" o:title=""/>
               </v:shape>
             </w:pict>
@@ -4959,6 +5794,7 @@
   <w:style w:type="character" w:default="1" w:styleId="DefaultParagraphFont">
     <w:name w:val="Default Paragraph Font"/>
     <w:uiPriority w:val="1"/>
+    <w:semiHidden/>
     <w:unhideWhenUsed/>
   </w:style>
   <w:style w:type="table" w:default="1" w:styleId="TableNormal">
@@ -5374,6 +6210,17 @@
       <w:bCs/>
     </w:rPr>
   </w:style>
+  <w:style w:type="character" w:styleId="UnresolvedMention">
+    <w:name w:val="Unresolved Mention"/>
+    <w:uiPriority w:val="99"/>
+    <w:semiHidden/>
+    <w:unhideWhenUsed/>
+    <w:rsid w:val="006C450A"/>
+    <w:rPr>
+      <w:color w:val="605E5C"/>
+      <w:shd w:val="clear" w:color="auto" w:fill="E1DFDD"/>
+    </w:rPr>
+  </w:style>
 </w:styles>
 </file>
 
@@ -5786,11 +6633,18 @@
     <b:Title>Dataset - https://github.com/numenta/nupic/blob/master/src/nupic/datafiles/extra/hotgym/rec-center-hourly.csv</b:Title>
     <b:RefOrder>5</b:RefOrder>
   </b:Source>
+  <b:Source>
+    <b:Tag>Neo</b:Tag>
+    <b:SourceType>ElectronicSource</b:SourceType>
+    <b:Guid>{33EFA386-FD3B-488F-8BE2-EC63EEED877D}</b:Guid>
+    <b:Title>NeoCortexApi : https://github.com/ddobric/neocortexapi</b:Title>
+    <b:RefOrder>6</b:RefOrder>
+  </b:Source>
 </b:Sources>
 </file>
 
 <file path=customXml/itemProps1.xml><?xml version="1.0" encoding="utf-8"?>
-<ds:datastoreItem xmlns:ds="http://schemas.openxmlformats.org/officeDocument/2006/customXml" ds:itemID="{393DA293-1C2D-49F5-917D-9E6E595B7A2B}">
+<ds:datastoreItem xmlns:ds="http://schemas.openxmlformats.org/officeDocument/2006/customXml" ds:itemID="{A22E81CE-2B3F-4AAF-AAC6-CC788497CE91}">
   <ds:schemaRefs>
     <ds:schemaRef ds:uri="http://schemas.openxmlformats.org/officeDocument/2006/bibliography"/>
   </ds:schemaRefs>

</xml_diff>

<commit_message>
Updated email address in repots
</commit_message>
<xml_diff>
--- a/source/MySEProject/Documentation/Report.docx
+++ b/source/MySEProject/Documentation/Report.docx
@@ -109,35 +109,52 @@
           <w:sz w:val="18"/>
           <w:szCs w:val="18"/>
         </w:rPr>
-        <w:t xml:space="preserve">line </w:t>
-      </w:r>
-      <w:r>
+        <w:t>amar.singh@stud.fra-uas.de</w:t>
+      </w:r>
+    </w:p>
+    <w:p>
+      <w:pPr>
+        <w:pStyle w:val="Author"/>
+        <w:spacing w:before="100" w:beforeAutospacing="1"/>
         <w:rPr>
           <w:sz w:val="18"/>
           <w:szCs w:val="18"/>
         </w:rPr>
-        <w:t>2</w:t>
-      </w:r>
+      </w:pPr>
       <w:r>
         <w:rPr>
           <w:sz w:val="18"/>
           <w:szCs w:val="18"/>
         </w:rPr>
-        <w:t>: e</w:t>
+        <w:br w:type="column"/>
       </w:r>
       <w:r>
         <w:rPr>
           <w:sz w:val="18"/>
           <w:szCs w:val="18"/>
         </w:rPr>
-        <w:t>ma</w:t>
+        <w:t>Chandan Dev Singh</w:t>
       </w:r>
       <w:r>
         <w:rPr>
           <w:sz w:val="18"/>
           <w:szCs w:val="18"/>
         </w:rPr>
-        <w:t>il address</w:t>
+        <w:br/>
+      </w:r>
+      <w:r>
+        <w:rPr>
+          <w:sz w:val="18"/>
+          <w:szCs w:val="18"/>
+        </w:rPr>
+        <w:t>c</w:t>
+      </w:r>
+      <w:r>
+        <w:rPr>
+          <w:sz w:val="18"/>
+          <w:szCs w:val="18"/>
+        </w:rPr>
+        <w:t>handan.singh@stud.fra-uas.de</w:t>
       </w:r>
     </w:p>
     <w:p>
@@ -161,7 +178,7 @@
           <w:sz w:val="18"/>
           <w:szCs w:val="18"/>
         </w:rPr>
-        <w:t>Chandan Dev Singh</w:t>
+        <w:t>Mandar Anil Patkar</w:t>
       </w:r>
       <w:r>
         <w:rPr>
@@ -175,52 +192,7 @@
           <w:sz w:val="18"/>
           <w:szCs w:val="18"/>
         </w:rPr>
-        <w:t>line 2</w:t>
-      </w:r>
-      <w:r>
-        <w:rPr>
-          <w:sz w:val="18"/>
-          <w:szCs w:val="18"/>
-        </w:rPr>
-        <w:t>: email address</w:t>
-      </w:r>
-    </w:p>
-    <w:p>
-      <w:pPr>
-        <w:pStyle w:val="Author"/>
-        <w:spacing w:before="100" w:beforeAutospacing="1"/>
-        <w:rPr>
-          <w:sz w:val="18"/>
-          <w:szCs w:val="18"/>
-        </w:rPr>
-      </w:pPr>
-      <w:r>
-        <w:rPr>
-          <w:sz w:val="18"/>
-          <w:szCs w:val="18"/>
-        </w:rPr>
-        <w:br w:type="column"/>
-      </w:r>
-      <w:r>
-        <w:rPr>
-          <w:sz w:val="18"/>
-          <w:szCs w:val="18"/>
-        </w:rPr>
-        <w:t>Mandar Anil Patkar</w:t>
-      </w:r>
-      <w:r>
-        <w:rPr>
-          <w:sz w:val="18"/>
-          <w:szCs w:val="18"/>
-        </w:rPr>
-        <w:br/>
-      </w:r>
-      <w:r>
-        <w:rPr>
-          <w:sz w:val="18"/>
-          <w:szCs w:val="18"/>
-        </w:rPr>
-        <w:t>line 2: email address</w:t>
+        <w:t>mandar.patkar@stud.fra-uas.de</w:t>
       </w:r>
     </w:p>
     <w:p>
@@ -544,40 +516,22 @@
           <w:bCs/>
           <w:lang w:val="en-US"/>
         </w:rPr>
-        <w:t xml:space="preserve"> to be encoded </w:t>
-      </w:r>
-      <w:proofErr w:type="gramStart"/>
+        <w:t xml:space="preserve"> to be encoded in order to be used in spatial pooler and HTM. The temporal memory</w:t>
+      </w:r>
       <w:r>
         <w:rPr>
           <w:b/>
           <w:bCs/>
           <w:lang w:val="en-US"/>
         </w:rPr>
-        <w:t>in order to</w:t>
-      </w:r>
-      <w:proofErr w:type="gramEnd"/>
+        <w:t>,</w:t>
+      </w:r>
       <w:r>
         <w:rPr>
           <w:b/>
           <w:bCs/>
           <w:lang w:val="en-US"/>
         </w:rPr>
-        <w:t xml:space="preserve"> be used in spatial pooler and HTM. The temporal memory</w:t>
-      </w:r>
-      <w:r>
-        <w:rPr>
-          <w:b/>
-          <w:bCs/>
-          <w:lang w:val="en-US"/>
-        </w:rPr>
-        <w:t>,</w:t>
-      </w:r>
-      <w:r>
-        <w:rPr>
-          <w:b/>
-          <w:bCs/>
-          <w:lang w:val="en-US"/>
-        </w:rPr>
         <w:t xml:space="preserve"> then learns the multi-sequence learning according to the date and time as well as the power consumed at that specific segment.</w:t>
       </w:r>
     </w:p>
@@ -844,13 +798,8 @@
         <w:jc w:val="both"/>
       </w:pPr>
       <w:r>
-        <w:t xml:space="preserve">Sequence of event that occur in given </w:t>
-      </w:r>
-      <w:proofErr w:type="gramStart"/>
-      <w:r>
-        <w:t>period of time</w:t>
-      </w:r>
-      <w:proofErr w:type="gramEnd"/>
+        <w:t>Sequence of event that occur in given period of time</w:t>
+      </w:r>
     </w:p>
     <w:p>
       <w:pPr>
@@ -885,26 +834,10 @@
         <w:t>label</w:t>
       </w:r>
       <w:r>
-        <w:t xml:space="preserve"> </w:t>
-      </w:r>
-      <w:proofErr w:type="gramStart"/>
-      <w:r>
-        <w:t>i.e.</w:t>
-      </w:r>
-      <w:proofErr w:type="gramEnd"/>
-      <w:r>
-        <w:t xml:space="preserve"> power consumption </w:t>
-      </w:r>
-      <w:r>
-        <w:t xml:space="preserve">(in </w:t>
-      </w:r>
-      <w:proofErr w:type="spellStart"/>
-      <w:r>
-        <w:t>KWh</w:t>
-      </w:r>
-      <w:proofErr w:type="spellEnd"/>
-      <w:r>
-        <w:t>)</w:t>
+        <w:t xml:space="preserve"> i.e. power consumption </w:t>
+      </w:r>
+      <w:r>
+        <w:t>(in KWh)</w:t>
       </w:r>
       <w:r>
         <w:t>.</w:t>
@@ -1487,29 +1420,13 @@
         <w:t xml:space="preserve"> a</w:t>
       </w:r>
       <w:r>
-        <w:t xml:space="preserve">nd power consumption (in </w:t>
-      </w:r>
-      <w:proofErr w:type="spellStart"/>
-      <w:r>
-        <w:t>KWh</w:t>
-      </w:r>
-      <w:proofErr w:type="spellEnd"/>
-      <w:r>
-        <w:t xml:space="preserve">). The </w:t>
+        <w:t xml:space="preserve">nd power consumption (in KWh). The </w:t>
       </w:r>
       <w:r>
         <w:t xml:space="preserve">data was for </w:t>
       </w:r>
       <w:r>
-        <w:t xml:space="preserve">taken down for </w:t>
-      </w:r>
-      <w:proofErr w:type="gramStart"/>
-      <w:r>
-        <w:t>a time period</w:t>
-      </w:r>
-      <w:proofErr w:type="gramEnd"/>
-      <w:r>
-        <w:t xml:space="preserve"> of six months a</w:t>
+        <w:t>taken down for a time period of six months a</w:t>
       </w:r>
       <w:r>
         <w:t xml:space="preserve">t an interval of one hour. </w:t>
@@ -1798,21 +1715,7 @@
         <w:rPr>
           <w:lang w:val="en-US"/>
         </w:rPr>
-        <w:t xml:space="preserve"> If considered a sequence for a single </w:t>
-      </w:r>
-      <w:proofErr w:type="gramStart"/>
-      <w:r>
-        <w:rPr>
-          <w:lang w:val="en-US"/>
-        </w:rPr>
-        <w:t>day</w:t>
-      </w:r>
-      <w:proofErr w:type="gramEnd"/>
-      <w:r>
-        <w:rPr>
-          <w:lang w:val="en-US"/>
-        </w:rPr>
-        <w:t xml:space="preserve"> then 24 segment</w:t>
+        <w:t xml:space="preserve"> If considered a sequence for a single day then 24 segment</w:t>
       </w:r>
       <w:r>
         <w:rPr>
@@ -1976,13 +1879,8 @@
         <w:t xml:space="preserve">Encoding </w:t>
       </w:r>
       <w:r>
-        <w:t xml:space="preserve">is done using Scalar Encoder of </w:t>
-      </w:r>
-      <w:proofErr w:type="spellStart"/>
-      <w:r>
-        <w:t>NeoCortexApi</w:t>
-      </w:r>
-      <w:proofErr w:type="spellEnd"/>
+        <w:t>is done using Scalar Encoder of NeoCortexApi</w:t>
+      </w:r>
       <w:r>
         <w:t xml:space="preserve">. </w:t>
       </w:r>
@@ -2262,21 +2160,7 @@
         <w:rPr>
           <w:lang w:val="en-US"/>
         </w:rPr>
-        <w:t xml:space="preserve">based on HTM Classifier taken from the </w:t>
-      </w:r>
-      <w:proofErr w:type="spellStart"/>
-      <w:r>
-        <w:rPr>
-          <w:lang w:val="en-US"/>
-        </w:rPr>
-        <w:t>NeoCortexApi</w:t>
-      </w:r>
-      <w:proofErr w:type="spellEnd"/>
-      <w:r>
-        <w:rPr>
-          <w:lang w:val="en-US"/>
-        </w:rPr>
-        <w:t>.</w:t>
+        <w:t>based on HTM Classifier taken from the NeoCortexApi.</w:t>
       </w:r>
       <w:r>
         <w:rPr>
@@ -2408,17 +2292,8 @@
           <w:i/>
           <w:iCs/>
         </w:rPr>
-        <w:t xml:space="preserve">03. Initialize </w:t>
-      </w:r>
-      <w:proofErr w:type="spellStart"/>
-      <w:r>
-        <w:rPr>
-          <w:i/>
-          <w:iCs/>
-        </w:rPr>
-        <w:t>HomeostaticPlasticityController</w:t>
-      </w:r>
-      <w:proofErr w:type="spellEnd"/>
+        <w:t>03. Initialize HomeostaticPlasticityController</w:t>
+      </w:r>
     </w:p>
     <w:p>
       <w:pPr>
@@ -2868,8 +2743,8 @@
       <w:pPr>
         <w:pStyle w:val="Caption"/>
       </w:pPr>
-      <w:bookmarkStart w:id="5" w:name="_Ref99578983"/>
-      <w:bookmarkStart w:id="6" w:name="_Ref99579030"/>
+      <w:bookmarkStart w:id="5" w:name="_Ref99579030"/>
+      <w:bookmarkStart w:id="6" w:name="_Ref99578983"/>
       <w:r>
         <w:t xml:space="preserve">Figure </w:t>
       </w:r>
@@ -2891,11 +2766,11 @@
       <w:r>
         <w:fldChar w:fldCharType="end"/>
       </w:r>
+      <w:bookmarkEnd w:id="5"/>
+      <w:r>
+        <w:t xml:space="preserve"> </w:t>
+      </w:r>
       <w:bookmarkEnd w:id="6"/>
-      <w:r>
-        <w:t xml:space="preserve"> </w:t>
-      </w:r>
-      <w:bookmarkEnd w:id="5"/>
       <w:r>
         <w:t>: Results for the experiments</w:t>
       </w:r>
@@ -2951,7 +2826,7 @@
       </w:pPr>
       <w:r>
         <w:pict w14:anchorId="1698AA95">
-          <v:shape id="_x0000_i1038" type="#_x0000_t75" style="width:246pt;height:75pt">
+          <v:shape id="_x0000_i1032" type="#_x0000_t75" style="width:246pt;height:75pt">
             <v:imagedata r:id="rId17" o:title="" croptop="41985f" cropright="11693f"/>
           </v:shape>
         </w:pict>
@@ -3088,6 +2963,7 @@
         <w:rPr>
           <w:lang w:val="en-US"/>
         </w:rPr>
+        <w:lastRenderedPageBreak/>
         <w:t xml:space="preserve">But there were some hardware </w:t>
       </w:r>
       <w:r>
@@ -3120,7 +2996,6 @@
         <w:rPr>
           <w:lang w:val="en-US"/>
         </w:rPr>
-        <w:lastRenderedPageBreak/>
         <w:t xml:space="preserve">Low accuracy is seen due to small size of dataset </w:t>
       </w:r>
       <w:r>
@@ -3343,13 +3218,7 @@
               <w:rPr>
                 <w:noProof/>
               </w:rPr>
-              <w:t xml:space="preserve">S. purdy, "arxiv.org," Arxiv, 18 February 2016. </w:t>
-            </w:r>
-            <w:r>
-              <w:rPr>
-                <w:noProof/>
-              </w:rPr>
-              <w:t>[Online]. Available: https://arxiv.org/abs/1602.05925. [Accessed 22 March 2022].</w:t>
+              <w:t>S. purdy, "arxiv.org," Arxiv, 18 February 2016. [Online]. Available: https://arxiv.org/abs/1602.05925. [Accessed 22 March 2022].</w:t>
             </w:r>
           </w:p>
         </w:tc>
@@ -3725,21 +3594,8 @@
             <w:pStyle w:val="Header"/>
           </w:pPr>
           <w:r>
-            <w:t xml:space="preserve">by Damir </w:t>
+            <w:t>by Damir Dobric / Andreas Pech</w:t>
           </w:r>
-          <w:proofErr w:type="spellStart"/>
-          <w:r>
-            <w:t>Dobric</w:t>
-          </w:r>
-          <w:proofErr w:type="spellEnd"/>
-          <w:r>
-            <w:t xml:space="preserve"> / Andreas </w:t>
-          </w:r>
-          <w:proofErr w:type="spellStart"/>
-          <w:r>
-            <w:t>Pech</w:t>
-          </w:r>
-          <w:proofErr w:type="spellEnd"/>
         </w:p>
         <w:p>
           <w:pPr>

</xml_diff>